<commit_message>
Core Elements, Part 2
</commit_message>
<xml_diff>
--- a/SDS_learning_diary_template.docx
+++ b/SDS_learning_diary_template.docx
@@ -518,6 +518,20 @@
           <w:lang w:val="en-US"/>
         </w:rPr>
       </w:pPr>
+    </w:p>
+    <w:p>
+      <w:pPr>
+        <w:pStyle w:val="Leipteksti"/>
+        <w:rPr>
+          <w:lang w:val="en-US"/>
+        </w:rPr>
+      </w:pPr>
+      <w:r>
+        <w:rPr>
+          <w:lang w:val="en-US"/>
+        </w:rPr>
+        <w:t xml:space="preserve">I continued with the second video in the task list. It was nice explanation about activities, intents and how they work. I think I have now better understanding about those because of this video and example program. </w:t>
+      </w:r>
     </w:p>
     <w:p>
       <w:pPr>

</xml_diff>

<commit_message>
Lists, Layouts, and Images, Part 3
</commit_message>
<xml_diff>
--- a/SDS_learning_diary_template.docx
+++ b/SDS_learning_diary_template.docx
@@ -1,6 +1,6 @@
 
 <file path=word/document.xml><?xml version="1.0" encoding="utf-8"?>
-<w:document xmlns:wpc="http://schemas.microsoft.com/office/word/2010/wordprocessingCanvas" xmlns:cx="http://schemas.microsoft.com/office/drawing/2014/chartex" xmlns:cx1="http://schemas.microsoft.com/office/drawing/2015/9/8/chartex" xmlns:cx2="http://schemas.microsoft.com/office/drawing/2015/10/21/chartex" xmlns:cx3="http://schemas.microsoft.com/office/drawing/2016/5/9/chartex" xmlns:cx4="http://schemas.microsoft.com/office/drawing/2016/5/10/chartex" xmlns:cx5="http://schemas.microsoft.com/office/drawing/2016/5/11/chartex" xmlns:cx6="http://schemas.microsoft.com/office/drawing/2016/5/12/chartex" xmlns:cx7="http://schemas.microsoft.com/office/drawing/2016/5/13/chartex" xmlns:cx8="http://schemas.microsoft.com/office/drawing/2016/5/14/chartex" xmlns:mc="http://schemas.openxmlformats.org/markup-compatibility/2006" xmlns:aink="http://schemas.microsoft.com/office/drawing/2016/ink" xmlns:am3d="http://schemas.microsoft.com/office/drawing/2017/model3d" xmlns:o="urn:schemas-microsoft-com:office:office" xmlns:oel="http://schemas.microsoft.com/office/2019/extlst" xmlns:r="http://schemas.openxmlformats.org/officeDocument/2006/relationships" xmlns:m="http://schemas.openxmlformats.org/officeDocument/2006/math" xmlns:v="urn:schemas-microsoft-com:vml" xmlns:wp14="http://schemas.microsoft.com/office/word/2010/wordprocessingDrawing" xmlns:wp="http://schemas.openxmlformats.org/drawingml/2006/wordprocessingDrawing" xmlns:w10="urn:schemas-microsoft-com:office:word" xmlns:w="http://schemas.openxmlformats.org/wordprocessingml/2006/main" xmlns:w14="http://schemas.microsoft.com/office/word/2010/wordml" xmlns:w15="http://schemas.microsoft.com/office/word/2012/wordml" xmlns:w16cex="http://schemas.microsoft.com/office/word/2018/wordml/cex" xmlns:w16cid="http://schemas.microsoft.com/office/word/2016/wordml/cid" xmlns:w16="http://schemas.microsoft.com/office/word/2018/wordml" xmlns:w16du="http://schemas.microsoft.com/office/word/2023/wordml/word16du" xmlns:w16sdtdh="http://schemas.microsoft.com/office/word/2020/wordml/sdtdatahash" xmlns:w16se="http://schemas.microsoft.com/office/word/2015/wordml/symex" xmlns:wpg="http://schemas.microsoft.com/office/word/2010/wordprocessingGroup" xmlns:wpi="http://schemas.microsoft.com/office/word/2010/wordprocessingInk" xmlns:wne="http://schemas.microsoft.com/office/word/2006/wordml" xmlns:wps="http://schemas.microsoft.com/office/word/2010/wordprocessingShape" mc:Ignorable="w14 w15 w16se w16cid w16 w16cex w16sdtdh wp14">
+<w:document xmlns:wpc="http://schemas.microsoft.com/office/word/2010/wordprocessingCanvas" xmlns:cx="http://schemas.microsoft.com/office/drawing/2014/chartex" xmlns:cx1="http://schemas.microsoft.com/office/drawing/2015/9/8/chartex" xmlns:cx2="http://schemas.microsoft.com/office/drawing/2015/10/21/chartex" xmlns:cx3="http://schemas.microsoft.com/office/drawing/2016/5/9/chartex" xmlns:cx4="http://schemas.microsoft.com/office/drawing/2016/5/10/chartex" xmlns:cx5="http://schemas.microsoft.com/office/drawing/2016/5/11/chartex" xmlns:cx6="http://schemas.microsoft.com/office/drawing/2016/5/12/chartex" xmlns:cx7="http://schemas.microsoft.com/office/drawing/2016/5/13/chartex" xmlns:cx8="http://schemas.microsoft.com/office/drawing/2016/5/14/chartex" xmlns:mc="http://schemas.openxmlformats.org/markup-compatibility/2006" xmlns:aink="http://schemas.microsoft.com/office/drawing/2016/ink" xmlns:am3d="http://schemas.microsoft.com/office/drawing/2017/model3d" xmlns:o="urn:schemas-microsoft-com:office:office" xmlns:oel="http://schemas.microsoft.com/office/2019/extlst" xmlns:r="http://schemas.openxmlformats.org/officeDocument/2006/relationships" xmlns:m="http://schemas.openxmlformats.org/officeDocument/2006/math" xmlns:v="urn:schemas-microsoft-com:vml" xmlns:wp14="http://schemas.microsoft.com/office/word/2010/wordprocessingDrawing" xmlns:wp="http://schemas.openxmlformats.org/drawingml/2006/wordprocessingDrawing" xmlns:w10="urn:schemas-microsoft-com:office:word" xmlns:w="http://schemas.openxmlformats.org/wordprocessingml/2006/main" xmlns:w14="http://schemas.microsoft.com/office/word/2010/wordml" xmlns:w15="http://schemas.microsoft.com/office/word/2012/wordml" xmlns:w16cex="http://schemas.microsoft.com/office/word/2018/wordml/cex" xmlns:w16cid="http://schemas.microsoft.com/office/word/2016/wordml/cid" xmlns:w16="http://schemas.microsoft.com/office/word/2018/wordml" xmlns:w16sdtdh="http://schemas.microsoft.com/office/word/2020/wordml/sdtdatahash" xmlns:w16se="http://schemas.microsoft.com/office/word/2015/wordml/symex" xmlns:wpg="http://schemas.microsoft.com/office/word/2010/wordprocessingGroup" xmlns:wpi="http://schemas.microsoft.com/office/word/2010/wordprocessingInk" xmlns:wne="http://schemas.microsoft.com/office/word/2006/wordml" xmlns:wps="http://schemas.microsoft.com/office/word/2010/wordprocessingShape" mc:Ignorable="w14 w15 w16se w16cid w16 w16cex w16sdtdh wp14">
   <w:body>
     <w:p>
       <w:pPr>
@@ -176,7 +176,6 @@
           <w:lang w:val="en-US"/>
         </w:rPr>
       </w:pPr>
-      <w:proofErr w:type="spellStart"/>
       <w:r>
         <w:rPr>
           <w:rFonts w:ascii="Times New Roman" w:hAnsi="Times New Roman" w:cs="Times New Roman"/>
@@ -185,9 +184,8 @@
           <w:szCs w:val="24"/>
           <w:lang w:val="en-US"/>
         </w:rPr>
-        <w:t>Sofware</w:t>
-      </w:r>
-      <w:proofErr w:type="spellEnd"/>
+        <w:t>Sof</w:t>
+      </w:r>
       <w:r>
         <w:rPr>
           <w:rFonts w:ascii="Times New Roman" w:hAnsi="Times New Roman" w:cs="Times New Roman"/>
@@ -196,7 +194,17 @@
           <w:szCs w:val="24"/>
           <w:lang w:val="en-US"/>
         </w:rPr>
-        <w:t xml:space="preserve"> Development Skills</w:t>
+        <w:t>t</w:t>
+      </w:r>
+      <w:r>
+        <w:rPr>
+          <w:rFonts w:ascii="Times New Roman" w:hAnsi="Times New Roman" w:cs="Times New Roman"/>
+          <w:b w:val="0"/>
+          <w:sz w:val="24"/>
+          <w:szCs w:val="24"/>
+          <w:lang w:val="en-US"/>
+        </w:rPr>
+        <w:t>ware Development Skills</w:t>
       </w:r>
     </w:p>
     <w:p>
@@ -545,6 +553,26 @@
           <w:lang w:val="en-US"/>
         </w:rPr>
         <w:br/>
+      </w:r>
+      <w:r>
+        <w:rPr>
+          <w:lang w:val="en-US"/>
+        </w:rPr>
+        <w:t>9.6.2023</w:t>
+      </w:r>
+    </w:p>
+    <w:p>
+      <w:pPr>
+        <w:pStyle w:val="Leipteksti"/>
+        <w:rPr>
+          <w:lang w:val="en-US"/>
+        </w:rPr>
+      </w:pPr>
+      <w:r>
+        <w:rPr>
+          <w:lang w:val="en-US"/>
+        </w:rPr>
+        <w:t xml:space="preserve">Today I went through part 3 from the exercises. It was nice recap of previous things and as new thing it showed how list view works and how images can be shown and scaled. Even the list view is nowadays a legacy component I think it still gave valuable information about how things work in android. </w:t>
       </w:r>
     </w:p>
     <w:sectPr>
@@ -560,7 +588,7 @@
 </file>
 
 <file path=word/endnotes.xml><?xml version="1.0" encoding="utf-8"?>
-<w:endnotes xmlns:wpc="http://schemas.microsoft.com/office/word/2010/wordprocessingCanvas" xmlns:cx="http://schemas.microsoft.com/office/drawing/2014/chartex" xmlns:cx1="http://schemas.microsoft.com/office/drawing/2015/9/8/chartex" xmlns:cx2="http://schemas.microsoft.com/office/drawing/2015/10/21/chartex" xmlns:cx3="http://schemas.microsoft.com/office/drawing/2016/5/9/chartex" xmlns:cx4="http://schemas.microsoft.com/office/drawing/2016/5/10/chartex" xmlns:cx5="http://schemas.microsoft.com/office/drawing/2016/5/11/chartex" xmlns:cx6="http://schemas.microsoft.com/office/drawing/2016/5/12/chartex" xmlns:cx7="http://schemas.microsoft.com/office/drawing/2016/5/13/chartex" xmlns:cx8="http://schemas.microsoft.com/office/drawing/2016/5/14/chartex" xmlns:mc="http://schemas.openxmlformats.org/markup-compatibility/2006" xmlns:aink="http://schemas.microsoft.com/office/drawing/2016/ink" xmlns:am3d="http://schemas.microsoft.com/office/drawing/2017/model3d" xmlns:o="urn:schemas-microsoft-com:office:office" xmlns:oel="http://schemas.microsoft.com/office/2019/extlst" xmlns:r="http://schemas.openxmlformats.org/officeDocument/2006/relationships" xmlns:m="http://schemas.openxmlformats.org/officeDocument/2006/math" xmlns:v="urn:schemas-microsoft-com:vml" xmlns:wp14="http://schemas.microsoft.com/office/word/2010/wordprocessingDrawing" xmlns:wp="http://schemas.openxmlformats.org/drawingml/2006/wordprocessingDrawing" xmlns:w10="urn:schemas-microsoft-com:office:word" xmlns:w="http://schemas.openxmlformats.org/wordprocessingml/2006/main" xmlns:w14="http://schemas.microsoft.com/office/word/2010/wordml" xmlns:w15="http://schemas.microsoft.com/office/word/2012/wordml" xmlns:w16cex="http://schemas.microsoft.com/office/word/2018/wordml/cex" xmlns:w16cid="http://schemas.microsoft.com/office/word/2016/wordml/cid" xmlns:w16="http://schemas.microsoft.com/office/word/2018/wordml" xmlns:w16du="http://schemas.microsoft.com/office/word/2023/wordml/word16du" xmlns:w16sdtdh="http://schemas.microsoft.com/office/word/2020/wordml/sdtdatahash" xmlns:w16se="http://schemas.microsoft.com/office/word/2015/wordml/symex" xmlns:wpg="http://schemas.microsoft.com/office/word/2010/wordprocessingGroup" xmlns:wpi="http://schemas.microsoft.com/office/word/2010/wordprocessingInk" xmlns:wne="http://schemas.microsoft.com/office/word/2006/wordml" xmlns:wps="http://schemas.microsoft.com/office/word/2010/wordprocessingShape" mc:Ignorable="w14 w15 w16se w16cid w16 w16cex w16sdtdh wp14">
+<w:endnotes xmlns:wpc="http://schemas.microsoft.com/office/word/2010/wordprocessingCanvas" xmlns:cx="http://schemas.microsoft.com/office/drawing/2014/chartex" xmlns:cx1="http://schemas.microsoft.com/office/drawing/2015/9/8/chartex" xmlns:cx2="http://schemas.microsoft.com/office/drawing/2015/10/21/chartex" xmlns:cx3="http://schemas.microsoft.com/office/drawing/2016/5/9/chartex" xmlns:cx4="http://schemas.microsoft.com/office/drawing/2016/5/10/chartex" xmlns:cx5="http://schemas.microsoft.com/office/drawing/2016/5/11/chartex" xmlns:cx6="http://schemas.microsoft.com/office/drawing/2016/5/12/chartex" xmlns:cx7="http://schemas.microsoft.com/office/drawing/2016/5/13/chartex" xmlns:cx8="http://schemas.microsoft.com/office/drawing/2016/5/14/chartex" xmlns:mc="http://schemas.openxmlformats.org/markup-compatibility/2006" xmlns:aink="http://schemas.microsoft.com/office/drawing/2016/ink" xmlns:am3d="http://schemas.microsoft.com/office/drawing/2017/model3d" xmlns:o="urn:schemas-microsoft-com:office:office" xmlns:oel="http://schemas.microsoft.com/office/2019/extlst" xmlns:r="http://schemas.openxmlformats.org/officeDocument/2006/relationships" xmlns:m="http://schemas.openxmlformats.org/officeDocument/2006/math" xmlns:v="urn:schemas-microsoft-com:vml" xmlns:wp14="http://schemas.microsoft.com/office/word/2010/wordprocessingDrawing" xmlns:wp="http://schemas.openxmlformats.org/drawingml/2006/wordprocessingDrawing" xmlns:w10="urn:schemas-microsoft-com:office:word" xmlns:w="http://schemas.openxmlformats.org/wordprocessingml/2006/main" xmlns:w14="http://schemas.microsoft.com/office/word/2010/wordml" xmlns:w15="http://schemas.microsoft.com/office/word/2012/wordml" xmlns:w16cex="http://schemas.microsoft.com/office/word/2018/wordml/cex" xmlns:w16cid="http://schemas.microsoft.com/office/word/2016/wordml/cid" xmlns:w16="http://schemas.microsoft.com/office/word/2018/wordml" xmlns:w16sdtdh="http://schemas.microsoft.com/office/word/2020/wordml/sdtdatahash" xmlns:w16se="http://schemas.microsoft.com/office/word/2015/wordml/symex" xmlns:wpg="http://schemas.microsoft.com/office/word/2010/wordprocessingGroup" xmlns:wpi="http://schemas.microsoft.com/office/word/2010/wordprocessingInk" xmlns:wne="http://schemas.microsoft.com/office/word/2006/wordml" xmlns:wps="http://schemas.microsoft.com/office/word/2010/wordprocessingShape" mc:Ignorable="w14 w15 w16se w16cid w16 w16cex w16sdtdh wp14">
   <w:endnote w:type="separator" w:id="-1">
     <w:p>
       <w:r>
@@ -579,7 +607,7 @@
 </file>
 
 <file path=word/footer1.xml><?xml version="1.0" encoding="utf-8"?>
-<w:ftr xmlns:wpc="http://schemas.microsoft.com/office/word/2010/wordprocessingCanvas" xmlns:cx="http://schemas.microsoft.com/office/drawing/2014/chartex" xmlns:cx1="http://schemas.microsoft.com/office/drawing/2015/9/8/chartex" xmlns:cx2="http://schemas.microsoft.com/office/drawing/2015/10/21/chartex" xmlns:cx3="http://schemas.microsoft.com/office/drawing/2016/5/9/chartex" xmlns:cx4="http://schemas.microsoft.com/office/drawing/2016/5/10/chartex" xmlns:cx5="http://schemas.microsoft.com/office/drawing/2016/5/11/chartex" xmlns:cx6="http://schemas.microsoft.com/office/drawing/2016/5/12/chartex" xmlns:cx7="http://schemas.microsoft.com/office/drawing/2016/5/13/chartex" xmlns:cx8="http://schemas.microsoft.com/office/drawing/2016/5/14/chartex" xmlns:mc="http://schemas.openxmlformats.org/markup-compatibility/2006" xmlns:aink="http://schemas.microsoft.com/office/drawing/2016/ink" xmlns:am3d="http://schemas.microsoft.com/office/drawing/2017/model3d" xmlns:o="urn:schemas-microsoft-com:office:office" xmlns:oel="http://schemas.microsoft.com/office/2019/extlst" xmlns:r="http://schemas.openxmlformats.org/officeDocument/2006/relationships" xmlns:m="http://schemas.openxmlformats.org/officeDocument/2006/math" xmlns:v="urn:schemas-microsoft-com:vml" xmlns:wp14="http://schemas.microsoft.com/office/word/2010/wordprocessingDrawing" xmlns:wp="http://schemas.openxmlformats.org/drawingml/2006/wordprocessingDrawing" xmlns:w10="urn:schemas-microsoft-com:office:word" xmlns:w="http://schemas.openxmlformats.org/wordprocessingml/2006/main" xmlns:w14="http://schemas.microsoft.com/office/word/2010/wordml" xmlns:w15="http://schemas.microsoft.com/office/word/2012/wordml" xmlns:w16cex="http://schemas.microsoft.com/office/word/2018/wordml/cex" xmlns:w16cid="http://schemas.microsoft.com/office/word/2016/wordml/cid" xmlns:w16="http://schemas.microsoft.com/office/word/2018/wordml" xmlns:w16du="http://schemas.microsoft.com/office/word/2023/wordml/word16du" xmlns:w16sdtdh="http://schemas.microsoft.com/office/word/2020/wordml/sdtdatahash" xmlns:w16se="http://schemas.microsoft.com/office/word/2015/wordml/symex" xmlns:wpg="http://schemas.microsoft.com/office/word/2010/wordprocessingGroup" xmlns:wpi="http://schemas.microsoft.com/office/word/2010/wordprocessingInk" xmlns:wne="http://schemas.microsoft.com/office/word/2006/wordml" xmlns:wps="http://schemas.microsoft.com/office/word/2010/wordprocessingShape" mc:Ignorable="w14 w15 w16se w16cid w16 w16cex w16sdtdh wp14">
+<w:ftr xmlns:wpc="http://schemas.microsoft.com/office/word/2010/wordprocessingCanvas" xmlns:cx="http://schemas.microsoft.com/office/drawing/2014/chartex" xmlns:cx1="http://schemas.microsoft.com/office/drawing/2015/9/8/chartex" xmlns:cx2="http://schemas.microsoft.com/office/drawing/2015/10/21/chartex" xmlns:cx3="http://schemas.microsoft.com/office/drawing/2016/5/9/chartex" xmlns:cx4="http://schemas.microsoft.com/office/drawing/2016/5/10/chartex" xmlns:cx5="http://schemas.microsoft.com/office/drawing/2016/5/11/chartex" xmlns:cx6="http://schemas.microsoft.com/office/drawing/2016/5/12/chartex" xmlns:cx7="http://schemas.microsoft.com/office/drawing/2016/5/13/chartex" xmlns:cx8="http://schemas.microsoft.com/office/drawing/2016/5/14/chartex" xmlns:mc="http://schemas.openxmlformats.org/markup-compatibility/2006" xmlns:aink="http://schemas.microsoft.com/office/drawing/2016/ink" xmlns:am3d="http://schemas.microsoft.com/office/drawing/2017/model3d" xmlns:o="urn:schemas-microsoft-com:office:office" xmlns:oel="http://schemas.microsoft.com/office/2019/extlst" xmlns:r="http://schemas.openxmlformats.org/officeDocument/2006/relationships" xmlns:m="http://schemas.openxmlformats.org/officeDocument/2006/math" xmlns:v="urn:schemas-microsoft-com:vml" xmlns:wp14="http://schemas.microsoft.com/office/word/2010/wordprocessingDrawing" xmlns:wp="http://schemas.openxmlformats.org/drawingml/2006/wordprocessingDrawing" xmlns:w10="urn:schemas-microsoft-com:office:word" xmlns:w="http://schemas.openxmlformats.org/wordprocessingml/2006/main" xmlns:w14="http://schemas.microsoft.com/office/word/2010/wordml" xmlns:w15="http://schemas.microsoft.com/office/word/2012/wordml" xmlns:w16cex="http://schemas.microsoft.com/office/word/2018/wordml/cex" xmlns:w16cid="http://schemas.microsoft.com/office/word/2016/wordml/cid" xmlns:w16="http://schemas.microsoft.com/office/word/2018/wordml" xmlns:w16sdtdh="http://schemas.microsoft.com/office/word/2020/wordml/sdtdatahash" xmlns:w16se="http://schemas.microsoft.com/office/word/2015/wordml/symex" xmlns:wpg="http://schemas.microsoft.com/office/word/2010/wordprocessingGroup" xmlns:wpi="http://schemas.microsoft.com/office/word/2010/wordprocessingInk" xmlns:wne="http://schemas.microsoft.com/office/word/2006/wordml" xmlns:wps="http://schemas.microsoft.com/office/word/2010/wordprocessingShape" mc:Ignorable="w14 w15 w16se w16cid w16 w16cex w16sdtdh wp14">
   <w:p>
     <w:pPr>
       <w:pStyle w:val="Alatunniste"/>
@@ -604,7 +632,7 @@
 </file>
 
 <file path=word/footnotes.xml><?xml version="1.0" encoding="utf-8"?>
-<w:footnotes xmlns:wpc="http://schemas.microsoft.com/office/word/2010/wordprocessingCanvas" xmlns:cx="http://schemas.microsoft.com/office/drawing/2014/chartex" xmlns:cx1="http://schemas.microsoft.com/office/drawing/2015/9/8/chartex" xmlns:cx2="http://schemas.microsoft.com/office/drawing/2015/10/21/chartex" xmlns:cx3="http://schemas.microsoft.com/office/drawing/2016/5/9/chartex" xmlns:cx4="http://schemas.microsoft.com/office/drawing/2016/5/10/chartex" xmlns:cx5="http://schemas.microsoft.com/office/drawing/2016/5/11/chartex" xmlns:cx6="http://schemas.microsoft.com/office/drawing/2016/5/12/chartex" xmlns:cx7="http://schemas.microsoft.com/office/drawing/2016/5/13/chartex" xmlns:cx8="http://schemas.microsoft.com/office/drawing/2016/5/14/chartex" xmlns:mc="http://schemas.openxmlformats.org/markup-compatibility/2006" xmlns:aink="http://schemas.microsoft.com/office/drawing/2016/ink" xmlns:am3d="http://schemas.microsoft.com/office/drawing/2017/model3d" xmlns:o="urn:schemas-microsoft-com:office:office" xmlns:oel="http://schemas.microsoft.com/office/2019/extlst" xmlns:r="http://schemas.openxmlformats.org/officeDocument/2006/relationships" xmlns:m="http://schemas.openxmlformats.org/officeDocument/2006/math" xmlns:v="urn:schemas-microsoft-com:vml" xmlns:wp14="http://schemas.microsoft.com/office/word/2010/wordprocessingDrawing" xmlns:wp="http://schemas.openxmlformats.org/drawingml/2006/wordprocessingDrawing" xmlns:w10="urn:schemas-microsoft-com:office:word" xmlns:w="http://schemas.openxmlformats.org/wordprocessingml/2006/main" xmlns:w14="http://schemas.microsoft.com/office/word/2010/wordml" xmlns:w15="http://schemas.microsoft.com/office/word/2012/wordml" xmlns:w16cex="http://schemas.microsoft.com/office/word/2018/wordml/cex" xmlns:w16cid="http://schemas.microsoft.com/office/word/2016/wordml/cid" xmlns:w16="http://schemas.microsoft.com/office/word/2018/wordml" xmlns:w16du="http://schemas.microsoft.com/office/word/2023/wordml/word16du" xmlns:w16sdtdh="http://schemas.microsoft.com/office/word/2020/wordml/sdtdatahash" xmlns:w16se="http://schemas.microsoft.com/office/word/2015/wordml/symex" xmlns:wpg="http://schemas.microsoft.com/office/word/2010/wordprocessingGroup" xmlns:wpi="http://schemas.microsoft.com/office/word/2010/wordprocessingInk" xmlns:wne="http://schemas.microsoft.com/office/word/2006/wordml" xmlns:wps="http://schemas.microsoft.com/office/word/2010/wordprocessingShape" mc:Ignorable="w14 w15 w16se w16cid w16 w16cex w16sdtdh wp14">
+<w:footnotes xmlns:wpc="http://schemas.microsoft.com/office/word/2010/wordprocessingCanvas" xmlns:cx="http://schemas.microsoft.com/office/drawing/2014/chartex" xmlns:cx1="http://schemas.microsoft.com/office/drawing/2015/9/8/chartex" xmlns:cx2="http://schemas.microsoft.com/office/drawing/2015/10/21/chartex" xmlns:cx3="http://schemas.microsoft.com/office/drawing/2016/5/9/chartex" xmlns:cx4="http://schemas.microsoft.com/office/drawing/2016/5/10/chartex" xmlns:cx5="http://schemas.microsoft.com/office/drawing/2016/5/11/chartex" xmlns:cx6="http://schemas.microsoft.com/office/drawing/2016/5/12/chartex" xmlns:cx7="http://schemas.microsoft.com/office/drawing/2016/5/13/chartex" xmlns:cx8="http://schemas.microsoft.com/office/drawing/2016/5/14/chartex" xmlns:mc="http://schemas.openxmlformats.org/markup-compatibility/2006" xmlns:aink="http://schemas.microsoft.com/office/drawing/2016/ink" xmlns:am3d="http://schemas.microsoft.com/office/drawing/2017/model3d" xmlns:o="urn:schemas-microsoft-com:office:office" xmlns:oel="http://schemas.microsoft.com/office/2019/extlst" xmlns:r="http://schemas.openxmlformats.org/officeDocument/2006/relationships" xmlns:m="http://schemas.openxmlformats.org/officeDocument/2006/math" xmlns:v="urn:schemas-microsoft-com:vml" xmlns:wp14="http://schemas.microsoft.com/office/word/2010/wordprocessingDrawing" xmlns:wp="http://schemas.openxmlformats.org/drawingml/2006/wordprocessingDrawing" xmlns:w10="urn:schemas-microsoft-com:office:word" xmlns:w="http://schemas.openxmlformats.org/wordprocessingml/2006/main" xmlns:w14="http://schemas.microsoft.com/office/word/2010/wordml" xmlns:w15="http://schemas.microsoft.com/office/word/2012/wordml" xmlns:w16cex="http://schemas.microsoft.com/office/word/2018/wordml/cex" xmlns:w16cid="http://schemas.microsoft.com/office/word/2016/wordml/cid" xmlns:w16="http://schemas.microsoft.com/office/word/2018/wordml" xmlns:w16sdtdh="http://schemas.microsoft.com/office/word/2020/wordml/sdtdatahash" xmlns:w16se="http://schemas.microsoft.com/office/word/2015/wordml/symex" xmlns:wpg="http://schemas.microsoft.com/office/word/2010/wordprocessingGroup" xmlns:wpi="http://schemas.microsoft.com/office/word/2010/wordprocessingInk" xmlns:wne="http://schemas.microsoft.com/office/word/2006/wordml" xmlns:wps="http://schemas.microsoft.com/office/word/2010/wordprocessingShape" mc:Ignorable="w14 w15 w16se w16cid w16 w16cex w16sdtdh wp14">
   <w:footnote w:type="separator" w:id="-1">
     <w:p>
       <w:r>
@@ -623,7 +651,7 @@
 </file>
 
 <file path=word/header1.xml><?xml version="1.0" encoding="utf-8"?>
-<w:hdr xmlns:wpc="http://schemas.microsoft.com/office/word/2010/wordprocessingCanvas" xmlns:cx="http://schemas.microsoft.com/office/drawing/2014/chartex" xmlns:cx1="http://schemas.microsoft.com/office/drawing/2015/9/8/chartex" xmlns:cx2="http://schemas.microsoft.com/office/drawing/2015/10/21/chartex" xmlns:cx3="http://schemas.microsoft.com/office/drawing/2016/5/9/chartex" xmlns:cx4="http://schemas.microsoft.com/office/drawing/2016/5/10/chartex" xmlns:cx5="http://schemas.microsoft.com/office/drawing/2016/5/11/chartex" xmlns:cx6="http://schemas.microsoft.com/office/drawing/2016/5/12/chartex" xmlns:cx7="http://schemas.microsoft.com/office/drawing/2016/5/13/chartex" xmlns:cx8="http://schemas.microsoft.com/office/drawing/2016/5/14/chartex" xmlns:mc="http://schemas.openxmlformats.org/markup-compatibility/2006" xmlns:aink="http://schemas.microsoft.com/office/drawing/2016/ink" xmlns:am3d="http://schemas.microsoft.com/office/drawing/2017/model3d" xmlns:o="urn:schemas-microsoft-com:office:office" xmlns:oel="http://schemas.microsoft.com/office/2019/extlst" xmlns:r="http://schemas.openxmlformats.org/officeDocument/2006/relationships" xmlns:m="http://schemas.openxmlformats.org/officeDocument/2006/math" xmlns:v="urn:schemas-microsoft-com:vml" xmlns:wp14="http://schemas.microsoft.com/office/word/2010/wordprocessingDrawing" xmlns:wp="http://schemas.openxmlformats.org/drawingml/2006/wordprocessingDrawing" xmlns:w10="urn:schemas-microsoft-com:office:word" xmlns:w="http://schemas.openxmlformats.org/wordprocessingml/2006/main" xmlns:w14="http://schemas.microsoft.com/office/word/2010/wordml" xmlns:w15="http://schemas.microsoft.com/office/word/2012/wordml" xmlns:w16cex="http://schemas.microsoft.com/office/word/2018/wordml/cex" xmlns:w16cid="http://schemas.microsoft.com/office/word/2016/wordml/cid" xmlns:w16="http://schemas.microsoft.com/office/word/2018/wordml" xmlns:w16du="http://schemas.microsoft.com/office/word/2023/wordml/word16du" xmlns:w16sdtdh="http://schemas.microsoft.com/office/word/2020/wordml/sdtdatahash" xmlns:w16se="http://schemas.microsoft.com/office/word/2015/wordml/symex" xmlns:wpg="http://schemas.microsoft.com/office/word/2010/wordprocessingGroup" xmlns:wpi="http://schemas.microsoft.com/office/word/2010/wordprocessingInk" xmlns:wne="http://schemas.microsoft.com/office/word/2006/wordml" xmlns:wps="http://schemas.microsoft.com/office/word/2010/wordprocessingShape" mc:Ignorable="w14 w15 w16se w16cid w16 w16cex w16sdtdh wp14">
+<w:hdr xmlns:wpc="http://schemas.microsoft.com/office/word/2010/wordprocessingCanvas" xmlns:cx="http://schemas.microsoft.com/office/drawing/2014/chartex" xmlns:cx1="http://schemas.microsoft.com/office/drawing/2015/9/8/chartex" xmlns:cx2="http://schemas.microsoft.com/office/drawing/2015/10/21/chartex" xmlns:cx3="http://schemas.microsoft.com/office/drawing/2016/5/9/chartex" xmlns:cx4="http://schemas.microsoft.com/office/drawing/2016/5/10/chartex" xmlns:cx5="http://schemas.microsoft.com/office/drawing/2016/5/11/chartex" xmlns:cx6="http://schemas.microsoft.com/office/drawing/2016/5/12/chartex" xmlns:cx7="http://schemas.microsoft.com/office/drawing/2016/5/13/chartex" xmlns:cx8="http://schemas.microsoft.com/office/drawing/2016/5/14/chartex" xmlns:mc="http://schemas.openxmlformats.org/markup-compatibility/2006" xmlns:aink="http://schemas.microsoft.com/office/drawing/2016/ink" xmlns:am3d="http://schemas.microsoft.com/office/drawing/2017/model3d" xmlns:o="urn:schemas-microsoft-com:office:office" xmlns:oel="http://schemas.microsoft.com/office/2019/extlst" xmlns:r="http://schemas.openxmlformats.org/officeDocument/2006/relationships" xmlns:m="http://schemas.openxmlformats.org/officeDocument/2006/math" xmlns:v="urn:schemas-microsoft-com:vml" xmlns:wp14="http://schemas.microsoft.com/office/word/2010/wordprocessingDrawing" xmlns:wp="http://schemas.openxmlformats.org/drawingml/2006/wordprocessingDrawing" xmlns:w10="urn:schemas-microsoft-com:office:word" xmlns:w="http://schemas.openxmlformats.org/wordprocessingml/2006/main" xmlns:w14="http://schemas.microsoft.com/office/word/2010/wordml" xmlns:w15="http://schemas.microsoft.com/office/word/2012/wordml" xmlns:w16cex="http://schemas.microsoft.com/office/word/2018/wordml/cex" xmlns:w16cid="http://schemas.microsoft.com/office/word/2016/wordml/cid" xmlns:w16="http://schemas.microsoft.com/office/word/2018/wordml" xmlns:w16sdtdh="http://schemas.microsoft.com/office/word/2020/wordml/sdtdatahash" xmlns:w16se="http://schemas.microsoft.com/office/word/2015/wordml/symex" xmlns:wpg="http://schemas.microsoft.com/office/word/2010/wordprocessingGroup" xmlns:wpi="http://schemas.microsoft.com/office/word/2010/wordprocessingInk" xmlns:wne="http://schemas.microsoft.com/office/word/2006/wordml" xmlns:wps="http://schemas.microsoft.com/office/word/2010/wordprocessingShape" mc:Ignorable="w14 w15 w16se w16cid w16 w16cex w16sdtdh wp14">
   <w:p>
     <w:pPr>
       <w:pStyle w:val="Yltunniste"/>
@@ -634,7 +662,7 @@
 </file>
 
 <file path=word/numbering.xml><?xml version="1.0" encoding="utf-8"?>
-<w:numbering xmlns:wpc="http://schemas.microsoft.com/office/word/2010/wordprocessingCanvas" xmlns:cx="http://schemas.microsoft.com/office/drawing/2014/chartex" xmlns:cx1="http://schemas.microsoft.com/office/drawing/2015/9/8/chartex" xmlns:cx2="http://schemas.microsoft.com/office/drawing/2015/10/21/chartex" xmlns:cx3="http://schemas.microsoft.com/office/drawing/2016/5/9/chartex" xmlns:cx4="http://schemas.microsoft.com/office/drawing/2016/5/10/chartex" xmlns:cx5="http://schemas.microsoft.com/office/drawing/2016/5/11/chartex" xmlns:cx6="http://schemas.microsoft.com/office/drawing/2016/5/12/chartex" xmlns:cx7="http://schemas.microsoft.com/office/drawing/2016/5/13/chartex" xmlns:cx8="http://schemas.microsoft.com/office/drawing/2016/5/14/chartex" xmlns:mc="http://schemas.openxmlformats.org/markup-compatibility/2006" xmlns:aink="http://schemas.microsoft.com/office/drawing/2016/ink" xmlns:am3d="http://schemas.microsoft.com/office/drawing/2017/model3d" xmlns:o="urn:schemas-microsoft-com:office:office" xmlns:oel="http://schemas.microsoft.com/office/2019/extlst" xmlns:r="http://schemas.openxmlformats.org/officeDocument/2006/relationships" xmlns:m="http://schemas.openxmlformats.org/officeDocument/2006/math" xmlns:v="urn:schemas-microsoft-com:vml" xmlns:wp14="http://schemas.microsoft.com/office/word/2010/wordprocessingDrawing" xmlns:wp="http://schemas.openxmlformats.org/drawingml/2006/wordprocessingDrawing" xmlns:w10="urn:schemas-microsoft-com:office:word" xmlns:w="http://schemas.openxmlformats.org/wordprocessingml/2006/main" xmlns:w14="http://schemas.microsoft.com/office/word/2010/wordml" xmlns:w15="http://schemas.microsoft.com/office/word/2012/wordml" xmlns:w16cex="http://schemas.microsoft.com/office/word/2018/wordml/cex" xmlns:w16cid="http://schemas.microsoft.com/office/word/2016/wordml/cid" xmlns:w16="http://schemas.microsoft.com/office/word/2018/wordml" xmlns:w16du="http://schemas.microsoft.com/office/word/2023/wordml/word16du" xmlns:w16sdtdh="http://schemas.microsoft.com/office/word/2020/wordml/sdtdatahash" xmlns:w16se="http://schemas.microsoft.com/office/word/2015/wordml/symex" xmlns:wpg="http://schemas.microsoft.com/office/word/2010/wordprocessingGroup" xmlns:wpi="http://schemas.microsoft.com/office/word/2010/wordprocessingInk" xmlns:wne="http://schemas.microsoft.com/office/word/2006/wordml" xmlns:wps="http://schemas.microsoft.com/office/word/2010/wordprocessingShape" mc:Ignorable="w14 w15 w16se w16cid w16 w16cex w16sdtdh wp14">
+<w:numbering xmlns:wpc="http://schemas.microsoft.com/office/word/2010/wordprocessingCanvas" xmlns:cx="http://schemas.microsoft.com/office/drawing/2014/chartex" xmlns:cx1="http://schemas.microsoft.com/office/drawing/2015/9/8/chartex" xmlns:cx2="http://schemas.microsoft.com/office/drawing/2015/10/21/chartex" xmlns:cx3="http://schemas.microsoft.com/office/drawing/2016/5/9/chartex" xmlns:cx4="http://schemas.microsoft.com/office/drawing/2016/5/10/chartex" xmlns:cx5="http://schemas.microsoft.com/office/drawing/2016/5/11/chartex" xmlns:cx6="http://schemas.microsoft.com/office/drawing/2016/5/12/chartex" xmlns:cx7="http://schemas.microsoft.com/office/drawing/2016/5/13/chartex" xmlns:cx8="http://schemas.microsoft.com/office/drawing/2016/5/14/chartex" xmlns:mc="http://schemas.openxmlformats.org/markup-compatibility/2006" xmlns:aink="http://schemas.microsoft.com/office/drawing/2016/ink" xmlns:am3d="http://schemas.microsoft.com/office/drawing/2017/model3d" xmlns:o="urn:schemas-microsoft-com:office:office" xmlns:oel="http://schemas.microsoft.com/office/2019/extlst" xmlns:r="http://schemas.openxmlformats.org/officeDocument/2006/relationships" xmlns:m="http://schemas.openxmlformats.org/officeDocument/2006/math" xmlns:v="urn:schemas-microsoft-com:vml" xmlns:wp14="http://schemas.microsoft.com/office/word/2010/wordprocessingDrawing" xmlns:wp="http://schemas.openxmlformats.org/drawingml/2006/wordprocessingDrawing" xmlns:w10="urn:schemas-microsoft-com:office:word" xmlns:w="http://schemas.openxmlformats.org/wordprocessingml/2006/main" xmlns:w14="http://schemas.microsoft.com/office/word/2010/wordml" xmlns:w15="http://schemas.microsoft.com/office/word/2012/wordml" xmlns:w16cex="http://schemas.microsoft.com/office/word/2018/wordml/cex" xmlns:w16cid="http://schemas.microsoft.com/office/word/2016/wordml/cid" xmlns:w16="http://schemas.microsoft.com/office/word/2018/wordml" xmlns:w16sdtdh="http://schemas.microsoft.com/office/word/2020/wordml/sdtdatahash" xmlns:w16se="http://schemas.microsoft.com/office/word/2015/wordml/symex" xmlns:wpg="http://schemas.microsoft.com/office/word/2010/wordprocessingGroup" xmlns:wpi="http://schemas.microsoft.com/office/word/2010/wordprocessingInk" xmlns:wne="http://schemas.microsoft.com/office/word/2006/wordml" xmlns:wps="http://schemas.microsoft.com/office/word/2010/wordprocessingShape" mc:Ignorable="w14 w15 w16se w16cid w16 w16cex w16sdtdh wp14">
   <w:abstractNum w:abstractNumId="0" w15:restartNumberingAfterBreak="0">
     <w:nsid w:val="3B530E8E"/>
     <w:multiLevelType w:val="hybridMultilevel"/>
@@ -1621,6 +1649,7 @@
     <w:lsdException w:name="Strong" w:qFormat="1"/>
     <w:lsdException w:name="Emphasis" w:qFormat="1"/>
     <w:lsdException w:name="HTML Variable" w:semiHidden="1" w:unhideWhenUsed="1"/>
+    <w:lsdException w:name="Normal Table" w:semiHidden="1" w:unhideWhenUsed="1"/>
     <w:lsdException w:name="Outline List 3" w:semiHidden="1" w:unhideWhenUsed="1"/>
     <w:lsdException w:name="Table Simple 1" w:semiHidden="1" w:unhideWhenUsed="1"/>
     <w:lsdException w:name="Table Simple 2" w:semiHidden="1" w:unhideWhenUsed="1"/>
@@ -1663,7 +1692,9 @@
     <w:lsdException w:name="Table Subtle 2" w:semiHidden="1" w:unhideWhenUsed="1"/>
     <w:lsdException w:name="Table Web 1" w:semiHidden="1" w:unhideWhenUsed="1"/>
     <w:lsdException w:name="Table Web 2" w:semiHidden="1" w:unhideWhenUsed="1"/>
+    <w:lsdException w:name="Table Web 3" w:semiHidden="1" w:unhideWhenUsed="1"/>
     <w:lsdException w:name="Balloon Text" w:semiHidden="1" w:unhideWhenUsed="1"/>
+    <w:lsdException w:name="Table Theme" w:semiHidden="1" w:unhideWhenUsed="1"/>
     <w:lsdException w:name="Placeholder Text" w:semiHidden="1" w:uiPriority="99"/>
     <w:lsdException w:name="No Spacing" w:uiPriority="1" w:qFormat="1"/>
     <w:lsdException w:name="Light Shading" w:uiPriority="60"/>
@@ -2992,24 +3023,6 @@
 </file>
 
 <file path=customXml/item1.xml><?xml version="1.0" encoding="utf-8"?>
-<p:properties xmlns:p="http://schemas.microsoft.com/office/2006/metadata/properties" xmlns:xsi="http://www.w3.org/2001/XMLSchema-instance" xmlns:pc="http://schemas.microsoft.com/office/infopath/2007/PartnerControls">
-  <documentManagement>
-    <PublishingExpirationDate xmlns="http://schemas.microsoft.com/sharepoint/v3" xsi:nil="true"/>
-    <PublishingStartDate xmlns="http://schemas.microsoft.com/sharepoint/v3" xsi:nil="true"/>
-  </documentManagement>
-</p:properties>
-</file>
-
-<file path=customXml/item2.xml><?xml version="1.0" encoding="utf-8"?>
-<?mso-contentType ?>
-<FormTemplates xmlns="http://schemas.microsoft.com/sharepoint/v3/contenttype/forms">
-  <Display>DocumentLibraryForm</Display>
-  <Edit>DocumentLibraryForm</Edit>
-  <New>DocumentLibraryForm</New>
-</FormTemplates>
-</file>
-
-<file path=customXml/item3.xml><?xml version="1.0" encoding="utf-8"?>
 <ct:contentTypeSchema xmlns:ct="http://schemas.microsoft.com/office/2006/metadata/contentType" xmlns:ma="http://schemas.microsoft.com/office/2006/metadata/properties/metaAttributes" ct:_="" ma:_="" ma:contentTypeName="Asiakirja" ma:contentTypeID="0x01010017418C401CCB2042A3A99A19F43F356D" ma:contentTypeVersion="1" ma:contentTypeDescription="Luo uusi asiakirja." ma:contentTypeScope="" ma:versionID="f4b075d3ca74a5dbaed73e767a156aa0">
   <xsd:schema xmlns:xsd="http://www.w3.org/2001/XMLSchema" xmlns:p="http://schemas.microsoft.com/office/2006/metadata/properties" xmlns:ns1="http://schemas.microsoft.com/sharepoint/v3" targetNamespace="http://schemas.microsoft.com/office/2006/metadata/properties" ma:root="true" ma:fieldsID="4340a008e99365d80b71206bae222996" ns1:_="">
     <xsd:import namespace="http://schemas.microsoft.com/sharepoint/v3"/>
@@ -3075,25 +3088,25 @@
 </ct:contentTypeSchema>
 </file>
 
-<file path=customXml/itemProps1.xml><?xml version="1.0" encoding="utf-8"?>
-<ds:datastoreItem xmlns:ds="http://schemas.openxmlformats.org/officeDocument/2006/customXml" ds:itemID="{FA8F0064-303C-446D-896E-46EEB9A79DC3}">
-  <ds:schemaRefs>
-    <ds:schemaRef ds:uri="http://schemas.microsoft.com/office/2006/metadata/properties"/>
-    <ds:schemaRef ds:uri="http://schemas.microsoft.com/office/infopath/2007/PartnerControls"/>
-    <ds:schemaRef ds:uri="http://schemas.microsoft.com/sharepoint/v3"/>
-  </ds:schemaRefs>
-</ds:datastoreItem>
+<file path=customXml/item2.xml><?xml version="1.0" encoding="utf-8"?>
+<?mso-contentType ?>
+<FormTemplates xmlns="http://schemas.microsoft.com/sharepoint/v3/contenttype/forms">
+  <Display>DocumentLibraryForm</Display>
+  <Edit>DocumentLibraryForm</Edit>
+  <New>DocumentLibraryForm</New>
+</FormTemplates>
 </file>
 
-<file path=customXml/itemProps2.xml><?xml version="1.0" encoding="utf-8"?>
-<ds:datastoreItem xmlns:ds="http://schemas.openxmlformats.org/officeDocument/2006/customXml" ds:itemID="{13FBD2FA-5696-460D-A278-9A302A0F72AE}">
-  <ds:schemaRefs>
-    <ds:schemaRef ds:uri="http://schemas.microsoft.com/sharepoint/v3/contenttype/forms"/>
-  </ds:schemaRefs>
-</ds:datastoreItem>
+<file path=customXml/item3.xml><?xml version="1.0" encoding="utf-8"?>
+<p:properties xmlns:p="http://schemas.microsoft.com/office/2006/metadata/properties" xmlns:xsi="http://www.w3.org/2001/XMLSchema-instance" xmlns:pc="http://schemas.microsoft.com/office/infopath/2007/PartnerControls">
+  <documentManagement>
+    <PublishingExpirationDate xmlns="http://schemas.microsoft.com/sharepoint/v3" xsi:nil="true"/>
+    <PublishingStartDate xmlns="http://schemas.microsoft.com/sharepoint/v3" xsi:nil="true"/>
+  </documentManagement>
+</p:properties>
 </file>
 
-<file path=customXml/itemProps3.xml><?xml version="1.0" encoding="utf-8"?>
+<file path=customXml/itemProps1.xml><?xml version="1.0" encoding="utf-8"?>
 <ds:datastoreItem xmlns:ds="http://schemas.openxmlformats.org/officeDocument/2006/customXml" ds:itemID="{B9A87442-5A7B-46FD-BD28-170CE9B7256F}">
   <ds:schemaRefs>
     <ds:schemaRef ds:uri="http://schemas.microsoft.com/office/2006/metadata/contentType"/>
@@ -3108,4 +3121,22 @@
     <ds:schemaRef ds:uri="http://schemas.microsoft.com/office/internal/2005/internalDocumentation"/>
   </ds:schemaRefs>
 </ds:datastoreItem>
+</file>
+
+<file path=customXml/itemProps2.xml><?xml version="1.0" encoding="utf-8"?>
+<ds:datastoreItem xmlns:ds="http://schemas.openxmlformats.org/officeDocument/2006/customXml" ds:itemID="{13FBD2FA-5696-460D-A278-9A302A0F72AE}">
+  <ds:schemaRefs>
+    <ds:schemaRef ds:uri="http://schemas.microsoft.com/sharepoint/v3/contenttype/forms"/>
+  </ds:schemaRefs>
+</ds:datastoreItem>
+</file>
+
+<file path=customXml/itemProps3.xml><?xml version="1.0" encoding="utf-8"?>
+<ds:datastoreItem xmlns:ds="http://schemas.openxmlformats.org/officeDocument/2006/customXml" ds:itemID="{FA8F0064-303C-446D-896E-46EEB9A79DC3}">
+  <ds:schemaRefs>
+    <ds:schemaRef ds:uri="http://schemas.microsoft.com/office/2006/metadata/properties"/>
+    <ds:schemaRef ds:uri="http://schemas.microsoft.com/office/infopath/2007/PartnerControls"/>
+    <ds:schemaRef ds:uri="http://schemas.microsoft.com/sharepoint/v3"/>
+  </ds:schemaRefs>
+</ds:datastoreItem>
 </file>
</xml_diff>